<commit_message>
make everything as beatiful as ezri dax
</commit_message>
<xml_diff>
--- a/Project.docx
+++ b/Project.docx
@@ -186,9 +186,10 @@
         <w:pStyle w:val="FirstParagraph"/>
         <w:numPr>
           <w:ilvl w:val="0"/>
-          <w:numId w:val="1"/>
+          <w:numId w:val="0"/>
         </w:numPr>
         <w:spacing w:before="0" w:after="180"/>
+        <w:ind w:left="720" w:hanging="0"/>
         <w:jc w:val="both"/>
         <w:rPr>
           <w:rFonts w:ascii="Arial" w:hAnsi="Arial" w:eastAsia="Times New Roman" w:cs="Arial"/>
@@ -197,6 +198,15 @@
           <w:lang w:eastAsia="de-DE"/>
         </w:rPr>
       </w:pPr>
+      <w:r>
+        <w:rPr>
+          <w:rFonts w:eastAsia="Times New Roman" w:cs="Arial" w:ascii="Arial" w:hAnsi="Arial"/>
+          <w:sz w:val="22"/>
+          <w:szCs w:val="22"/>
+          <w:lang w:eastAsia="de-DE"/>
+        </w:rPr>
+        <w:t>X</w:t>
+      </w:r>
       <w:r>
         <w:rPr>
           <w:rFonts w:eastAsia="Times New Roman" w:cs="Arial" w:ascii="Arial" w:hAnsi="Arial"/>
@@ -251,16 +261,7 @@
           <w:szCs w:val="22"/>
           <w:lang w:eastAsia="de-DE"/>
         </w:rPr>
-        <w:t>X</w:t>
-      </w:r>
-      <w:r>
-        <w:rPr>
-          <w:rFonts w:eastAsia="Times New Roman" w:cs="Arial" w:ascii="Arial" w:hAnsi="Arial"/>
-          <w:sz w:val="22"/>
-          <w:szCs w:val="22"/>
-          <w:lang w:eastAsia="de-DE"/>
-        </w:rPr>
-        <w:t xml:space="preserve">treat missing values, </w:t>
+        <w:t xml:space="preserve">Xtreat missing values, </w:t>
       </w:r>
       <w:r>
         <w:rPr>
@@ -301,16 +302,7 @@
           <w:szCs w:val="22"/>
           <w:lang w:eastAsia="de-DE"/>
         </w:rPr>
-        <w:t>X</w:t>
-      </w:r>
-      <w:r>
-        <w:rPr>
-          <w:rFonts w:eastAsia="Times New Roman" w:cs="Arial" w:ascii="Arial" w:hAnsi="Arial"/>
-          <w:sz w:val="22"/>
-          <w:szCs w:val="22"/>
-          <w:lang w:eastAsia="de-DE"/>
-        </w:rPr>
-        <w:t xml:space="preserve">handle sparse classes of categorical predictors, </w:t>
+        <w:t xml:space="preserve">Xhandle sparse classes of categorical predictors, </w:t>
       </w:r>
       <w:r>
         <w:rPr>
@@ -351,16 +343,7 @@
           <w:szCs w:val="22"/>
           <w:lang w:eastAsia="de-DE"/>
         </w:rPr>
-        <w:t>X</w:t>
-      </w:r>
-      <w:r>
-        <w:rPr>
-          <w:rFonts w:eastAsia="Times New Roman" w:cs="Arial" w:ascii="Arial" w:hAnsi="Arial"/>
-          <w:sz w:val="22"/>
-          <w:szCs w:val="22"/>
-          <w:lang w:eastAsia="de-DE"/>
-        </w:rPr>
-        <w:t xml:space="preserve">take care of outliers, </w:t>
+        <w:t xml:space="preserve">Xtake care of outliers, </w:t>
       </w:r>
       <w:r>
         <w:rPr>
@@ -398,16 +381,7 @@
           <w:szCs w:val="22"/>
           <w:lang w:eastAsia="de-DE"/>
         </w:rPr>
-        <w:t>X</w:t>
-      </w:r>
-      <w:r>
-        <w:rPr>
-          <w:rFonts w:eastAsia="Times New Roman" w:cs="Arial" w:ascii="Arial" w:hAnsi="Arial"/>
-          <w:sz w:val="22"/>
-          <w:szCs w:val="22"/>
-          <w:lang w:eastAsia="de-DE"/>
-        </w:rPr>
-        <w:t xml:space="preserve">treat skewed distributions, </w:t>
+        <w:t xml:space="preserve">Xtreat skewed distributions, </w:t>
       </w:r>
       <w:r>
         <w:rPr>
@@ -425,11 +399,12 @@
       <w:pPr>
         <w:pStyle w:val="Normal"/>
         <w:numPr>
-          <w:ilvl w:val="1"/>
-          <w:numId w:val="1"/>
+          <w:ilvl w:val="0"/>
+          <w:numId w:val="0"/>
         </w:numPr>
         <w:shd w:val="clear" w:color="auto" w:fill="FFFFFF"/>
         <w:spacing w:lineRule="atLeast" w:line="150" w:before="0" w:after="0"/>
+        <w:ind w:left="1440" w:hanging="0"/>
         <w:rPr>
           <w:rFonts w:ascii="Arial" w:hAnsi="Arial" w:eastAsia="Times New Roman" w:cs="Arial"/>
           <w:sz w:val="22"/>
@@ -437,6 +412,15 @@
           <w:lang w:eastAsia="de-DE"/>
         </w:rPr>
       </w:pPr>
+      <w:r>
+        <w:rPr>
+          <w:rFonts w:eastAsia="Times New Roman" w:cs="Arial" w:ascii="Arial" w:hAnsi="Arial"/>
+          <w:sz w:val="22"/>
+          <w:szCs w:val="22"/>
+          <w:lang w:eastAsia="de-DE"/>
+        </w:rPr>
+        <w:t>X</w:t>
+      </w:r>
       <w:r>
         <w:rPr>
           <w:rFonts w:eastAsia="Times New Roman" w:cs="Arial" w:ascii="Arial" w:hAnsi="Arial"/>
@@ -471,16 +455,7 @@
           <w:szCs w:val="22"/>
           <w:lang w:eastAsia="de-DE"/>
         </w:rPr>
-        <w:t>X</w:t>
-      </w:r>
-      <w:r>
-        <w:rPr>
-          <w:rFonts w:eastAsia="Times New Roman" w:cs="Arial" w:ascii="Arial" w:hAnsi="Arial"/>
-          <w:sz w:val="22"/>
-          <w:szCs w:val="22"/>
-          <w:lang w:eastAsia="de-DE"/>
-        </w:rPr>
-        <w:t>create new features</w:t>
+        <w:t>Xcreate new features</w:t>
       </w:r>
     </w:p>
     <w:p>
@@ -544,16 +519,7 @@
           <w:szCs w:val="22"/>
           <w:lang w:eastAsia="de-DE"/>
         </w:rPr>
-        <w:t>Discuss your insights from EDA, as well as what problems need treatment, with a group partner. Preprocess the data. ??</w:t>
-      </w:r>
-      <w:r>
-        <w:rPr>
-          <w:rFonts w:eastAsia="Times New Roman" w:cs="Arial" w:ascii="Arial" w:hAnsi="Arial"/>
-          <w:sz w:val="22"/>
-          <w:szCs w:val="22"/>
-          <w:lang w:eastAsia="de-DE"/>
-        </w:rPr>
-        <w:t>Double preprocession</w:t>
+        <w:t>Discuss your insights from EDA, as well as what problems need treatment, with a group partner. Preprocess the data. ??Double preprocession</w:t>
       </w:r>
     </w:p>
     <w:p>
@@ -606,16 +572,7 @@
           <w:szCs w:val="22"/>
           <w:lang w:eastAsia="de-DE"/>
         </w:rPr>
-        <w:t>X</w:t>
-      </w:r>
-      <w:r>
-        <w:rPr>
-          <w:rFonts w:eastAsia="Times New Roman" w:cs="Arial" w:ascii="Arial" w:hAnsi="Arial"/>
-          <w:sz w:val="22"/>
-          <w:szCs w:val="22"/>
-          <w:lang w:eastAsia="de-DE"/>
-        </w:rPr>
-        <w:t>vary methods</w:t>
+        <w:t>Xvary methods</w:t>
       </w:r>
     </w:p>
     <w:p>
@@ -642,16 +599,7 @@
           <w:szCs w:val="22"/>
           <w:lang w:eastAsia="de-DE"/>
         </w:rPr>
-        <w:t>X</w:t>
-      </w:r>
-      <w:r>
-        <w:rPr>
-          <w:rFonts w:eastAsia="Times New Roman" w:cs="Arial" w:ascii="Arial" w:hAnsi="Arial"/>
-          <w:sz w:val="22"/>
-          <w:szCs w:val="22"/>
-          <w:lang w:eastAsia="de-DE"/>
-        </w:rPr>
-        <w:t>logistic regression</w:t>
+        <w:t>Xlogistic regression</w:t>
       </w:r>
     </w:p>
     <w:p>
@@ -678,16 +626,7 @@
           <w:szCs w:val="22"/>
           <w:lang w:eastAsia="de-DE"/>
         </w:rPr>
-        <w:t>X</w:t>
-      </w:r>
-      <w:r>
-        <w:rPr>
-          <w:rFonts w:eastAsia="Times New Roman" w:cs="Arial" w:ascii="Arial" w:hAnsi="Arial"/>
-          <w:sz w:val="22"/>
-          <w:szCs w:val="22"/>
-          <w:lang w:eastAsia="de-DE"/>
-        </w:rPr>
-        <w:t>logistic regression with regularization: lasso, ridge</w:t>
+        <w:t>Xlogistic regression with regularization: lasso, ridge</w:t>
       </w:r>
     </w:p>
     <w:p>
@@ -792,16 +731,7 @@
           <w:szCs w:val="22"/>
           <w:lang w:eastAsia="de-DE"/>
         </w:rPr>
-        <w:t>X</w:t>
-      </w:r>
-      <w:r>
-        <w:rPr>
-          <w:rFonts w:eastAsia="Times New Roman" w:cs="Arial" w:ascii="Arial" w:hAnsi="Arial"/>
-          <w:sz w:val="22"/>
-          <w:szCs w:val="22"/>
-          <w:lang w:eastAsia="de-DE"/>
-        </w:rPr>
-        <w:t>Brier Score (RMSE)</w:t>
+        <w:t>XBrier Score (RMSE)</w:t>
       </w:r>
     </w:p>
     <w:p>
@@ -2307,7 +2237,6 @@
     <w:rPrDefault>
       <w:rPr>
         <w:rFonts w:ascii="Cambria" w:hAnsi="Cambria" w:eastAsia="Cambria" w:cs="" w:asciiTheme="minorHAnsi" w:cstheme="minorBidi" w:eastAsiaTheme="minorHAnsi" w:hAnsiTheme="minorHAnsi"/>
-        <w:sz w:val="24"/>
         <w:szCs w:val="24"/>
         <w:lang w:val="en-US" w:eastAsia="en-US" w:bidi="ar-SA"/>
       </w:rPr>
@@ -2654,6 +2583,7 @@
     <w:qFormat/>
     <w:pPr>
       <w:widowControl/>
+      <w:suppressAutoHyphens w:val="true"/>
       <w:bidi w:val="0"/>
       <w:spacing w:before="0" w:after="200"/>
       <w:jc w:val="left"/>
@@ -3367,6 +3297,7 @@
       <w:keepNext w:val="true"/>
       <w:keepLines/>
       <w:widowControl/>
+      <w:suppressAutoHyphens w:val="true"/>
       <w:bidi w:val="0"/>
       <w:spacing w:before="0" w:after="200"/>
       <w:jc w:val="center"/>
@@ -3388,6 +3319,7 @@
       <w:keepNext w:val="true"/>
       <w:keepLines/>
       <w:widowControl/>
+      <w:suppressAutoHyphens w:val="true"/>
       <w:bidi w:val="0"/>
       <w:spacing w:before="0" w:after="200"/>
       <w:jc w:val="center"/>

</xml_diff>